<commit_message>
Liesje leerde Lotje lopen langs de lange Lindenlaan
</commit_message>
<xml_diff>
--- a/Overig/Stappenplan.docx
+++ b/Overig/Stappenplan.docx
@@ -109,71 +109,155 @@
       </w:r>
     </w:p>
     <w:p>
-      <w:r>
+      <w:pPr>
+        <w:rPr>
+          <w:strike/>
+        </w:rPr>
+      </w:pPr>
+      <w:r>
+        <w:rPr>
+          <w:strike/>
+        </w:rPr>
         <w:t xml:space="preserve">doelgroep &lt; OG: </w:t>
       </w:r>
     </w:p>
     <w:p>
-      <w:r>
+      <w:pPr>
+        <w:rPr>
+          <w:strike/>
+        </w:rPr>
+      </w:pPr>
+      <w:r>
+        <w:rPr>
+          <w:strike/>
+        </w:rPr>
         <w:tab/>
         <w:t xml:space="preserve">concepten afgestemd op leeftijd, </w:t>
       </w:r>
     </w:p>
     <w:p>
-      <w:r>
+      <w:pPr>
+        <w:rPr>
+          <w:strike/>
+        </w:rPr>
+      </w:pPr>
+      <w:r>
+        <w:rPr>
+          <w:strike/>
+        </w:rPr>
         <w:tab/>
         <w:t>testen we goede vaardigheden</w:t>
       </w:r>
     </w:p>
     <w:p>
-      <w:r>
+      <w:pPr>
+        <w:rPr>
+          <w:strike/>
+        </w:rPr>
+      </w:pPr>
+      <w:r>
+        <w:rPr>
+          <w:strike/>
+        </w:rPr>
         <w:tab/>
         <w:t>geschikt voor jongens en meisjes</w:t>
       </w:r>
     </w:p>
     <w:p>
-      <w:r>
+      <w:pPr>
+        <w:rPr>
+          <w:strike/>
+        </w:rPr>
+      </w:pPr>
+      <w:r>
+        <w:rPr>
+          <w:strike/>
+        </w:rPr>
         <w:t>prioriteiten &lt; OG:</w:t>
       </w:r>
     </w:p>
     <w:p>
-      <w:r>
+      <w:pPr>
+        <w:rPr>
+          <w:strike/>
+        </w:rPr>
+      </w:pPr>
+      <w:r>
+        <w:rPr>
+          <w:strike/>
+        </w:rPr>
         <w:tab/>
         <w:t xml:space="preserve">belang </w:t>
       </w:r>
       <w:proofErr w:type="spellStart"/>
       <w:r>
+        <w:rPr>
+          <w:strike/>
+        </w:rPr>
         <w:t>multiplayer</w:t>
       </w:r>
       <w:proofErr w:type="spellEnd"/>
     </w:p>
     <w:p>
-      <w:r>
+      <w:pPr>
+        <w:rPr>
+          <w:strike/>
+        </w:rPr>
+      </w:pPr>
+      <w:r>
+        <w:rPr>
+          <w:strike/>
+        </w:rPr>
         <w:tab/>
         <w:t xml:space="preserve">belang verschillende </w:t>
       </w:r>
       <w:proofErr w:type="spellStart"/>
       <w:r>
+        <w:rPr>
+          <w:strike/>
+        </w:rPr>
         <w:t>levels</w:t>
       </w:r>
       <w:proofErr w:type="spellEnd"/>
     </w:p>
     <w:p>
-      <w:r>
+      <w:pPr>
+        <w:rPr>
+          <w:strike/>
+        </w:rPr>
+      </w:pPr>
+      <w:r>
+        <w:rPr>
+          <w:strike/>
+        </w:rPr>
         <w:t>overig &lt; OG:</w:t>
       </w:r>
     </w:p>
     <w:p>
-      <w:r>
+      <w:pPr>
+        <w:rPr>
+          <w:strike/>
+        </w:rPr>
+      </w:pPr>
+      <w:r>
+        <w:rPr>
+          <w:strike/>
+        </w:rPr>
         <w:tab/>
         <w:t xml:space="preserve">kale sommen </w:t>
       </w:r>
       <w:proofErr w:type="spellStart"/>
       <w:r>
+        <w:rPr>
+          <w:strike/>
+        </w:rPr>
         <w:t>ipv</w:t>
       </w:r>
       <w:proofErr w:type="spellEnd"/>
       <w:r>
+        <w:rPr>
+          <w:strike/>
+        </w:rPr>
         <w:t xml:space="preserve"> verhaaltjessommen</w:t>
       </w:r>
     </w:p>
@@ -187,28 +271,51 @@
       </w:r>
     </w:p>
     <w:p>
-      <w:proofErr w:type="spellStart"/>
-      <w:r>
+      <w:pPr>
+        <w:rPr>
+          <w:strike/>
+        </w:rPr>
+      </w:pPr>
+      <w:proofErr w:type="spellStart"/>
+      <w:r>
+        <w:rPr>
+          <w:strike/>
+        </w:rPr>
         <w:t>stopmotion</w:t>
       </w:r>
       <w:proofErr w:type="spellEnd"/>
       <w:r>
+        <w:rPr>
+          <w:strike/>
+        </w:rPr>
         <w:t xml:space="preserve"> </w:t>
       </w:r>
       <w:proofErr w:type="spellStart"/>
       <w:r>
+        <w:rPr>
+          <w:strike/>
+        </w:rPr>
         <w:t>prototyping</w:t>
       </w:r>
       <w:proofErr w:type="spellEnd"/>
       <w:r>
+        <w:rPr>
+          <w:strike/>
+        </w:rPr>
         <w:t xml:space="preserve"> (</w:t>
       </w:r>
       <w:proofErr w:type="spellStart"/>
       <w:r>
+        <w:rPr>
+          <w:strike/>
+        </w:rPr>
         <w:t>userscenario's</w:t>
       </w:r>
       <w:proofErr w:type="spellEnd"/>
       <w:r>
+        <w:rPr>
+          <w:strike/>
+        </w:rPr>
         <w:t>)</w:t>
       </w:r>
     </w:p>
@@ -767,7 +874,7 @@
 </file>
 
 <file path=customXml/itemProps1.xml><?xml version="1.0" encoding="utf-8"?>
-<ds:datastoreItem xmlns:ds="http://schemas.openxmlformats.org/officeDocument/2006/customXml" ds:itemID="{7123598B-35A7-4419-BC19-7D156DABFA63}">
+<ds:datastoreItem xmlns:ds="http://schemas.openxmlformats.org/officeDocument/2006/customXml" ds:itemID="{BB053892-3706-4234-9BF3-AE5273A53062}">
   <ds:schemaRefs>
     <ds:schemaRef ds:uri="http://schemas.openxmlformats.org/officeDocument/2006/bibliography"/>
   </ds:schemaRefs>

</xml_diff>